<commit_message>
Data acquisition 18-21 fields added
</commit_message>
<xml_diff>
--- a/AAU_Smart_Waterlab_Documentation/WW Lab setup doc.docx
+++ b/AAU_Smart_Waterlab_Documentation/WW Lab setup doc.docx
@@ -572,15 +572,15 @@
           <w:b/>
           <w:bCs/>
           <w:u w:val="single"/>
-          <w:lang w:val="fr-FR"/>
-        </w:rPr>
-      </w:pPr>
-      <w:r>
-        <w:rPr>
-          <w:b/>
-          <w:bCs/>
-          <w:u w:val="single"/>
-          <w:lang w:val="fr-FR"/>
+          <w:lang w:val="en-US"/>
+        </w:rPr>
+      </w:pPr>
+      <w:r>
+        <w:rPr>
+          <w:b/>
+          <w:bCs/>
+          <w:u w:val="single"/>
+          <w:lang w:val="en-US"/>
         </w:rPr>
         <w:t>Consumer</w:t>
       </w:r>
@@ -589,7 +589,7 @@
           <w:b/>
           <w:bCs/>
           <w:u w:val="single"/>
-          <w:lang w:val="fr-FR"/>
+          <w:lang w:val="en-US"/>
         </w:rPr>
         <w:t xml:space="preserve"> unit</w:t>
       </w:r>
@@ -598,7 +598,7 @@
           <w:b/>
           <w:bCs/>
           <w:u w:val="single"/>
-          <w:lang w:val="fr-FR"/>
+          <w:lang w:val="en-US"/>
         </w:rPr>
         <w:t xml:space="preserve"> (</w:t>
       </w:r>
@@ -607,7 +607,7 @@
           <w:b/>
           <w:bCs/>
           <w:u w:val="single"/>
-          <w:lang w:val="fr-FR"/>
+          <w:lang w:val="en-US"/>
         </w:rPr>
         <w:t>C</w:t>
       </w:r>
@@ -616,7 +616,7 @@
           <w:b/>
           <w:bCs/>
           <w:u w:val="single"/>
-          <w:lang w:val="fr-FR"/>
+          <w:lang w:val="en-US"/>
         </w:rPr>
         <w:t>U)</w:t>
       </w:r>
@@ -625,7 +625,7 @@
           <w:b/>
           <w:bCs/>
           <w:u w:val="single"/>
-          <w:lang w:val="fr-FR"/>
+          <w:lang w:val="en-US"/>
         </w:rPr>
         <w:t xml:space="preserve"> #3 </w:t>
       </w:r>
@@ -633,24 +633,24 @@
     <w:p>
       <w:pPr>
         <w:rPr>
-          <w:lang w:val="fr-FR"/>
-        </w:rPr>
-      </w:pPr>
-      <w:r>
-        <w:rPr>
-          <w:lang w:val="fr-FR"/>
+          <w:lang w:val="en-US"/>
+        </w:rPr>
+      </w:pPr>
+      <w:r>
+        <w:rPr>
+          <w:lang w:val="en-US"/>
         </w:rPr>
         <w:t>IP:</w:t>
       </w:r>
       <w:r>
         <w:rPr>
-          <w:lang w:val="fr-FR"/>
+          <w:lang w:val="en-US"/>
         </w:rPr>
         <w:t xml:space="preserve"> 192.168.100:</w:t>
       </w:r>
       <w:r>
         <w:rPr>
-          <w:lang w:val="fr-FR"/>
+          <w:lang w:val="en-US"/>
         </w:rPr>
         <w:t>32</w:t>
       </w:r>
@@ -658,26 +658,18 @@
     <w:p>
       <w:pPr>
         <w:rPr>
-          <w:lang w:val="fr-FR"/>
-        </w:rPr>
-      </w:pPr>
-      <w:proofErr w:type="spellStart"/>
-      <w:r>
-        <w:rPr>
-          <w:lang w:val="fr-FR"/>
-        </w:rPr>
-        <w:t>Preset</w:t>
-      </w:r>
-      <w:proofErr w:type="spellEnd"/>
-      <w:r>
-        <w:rPr>
-          <w:lang w:val="fr-FR"/>
-        </w:rPr>
-        <w:t xml:space="preserve">: </w:t>
-      </w:r>
-      <w:r>
-        <w:rPr>
-          <w:lang w:val="fr-FR"/>
+          <w:lang w:val="en-US"/>
+        </w:rPr>
+      </w:pPr>
+      <w:r>
+        <w:rPr>
+          <w:lang w:val="en-US"/>
+        </w:rPr>
+        <w:t xml:space="preserve">Preset: </w:t>
+      </w:r>
+      <w:r>
+        <w:rPr>
+          <w:lang w:val="en-US"/>
         </w:rPr>
         <w:t>-</w:t>
       </w:r>
@@ -685,32 +677,18 @@
     <w:p>
       <w:pPr>
         <w:rPr>
-          <w:lang w:val="fr-FR"/>
-        </w:rPr>
-      </w:pPr>
-      <w:r>
-        <w:rPr>
-          <w:lang w:val="fr-FR"/>
-        </w:rPr>
-        <w:t xml:space="preserve">District </w:t>
-      </w:r>
-      <w:proofErr w:type="spellStart"/>
-      <w:r>
-        <w:rPr>
-          <w:lang w:val="fr-FR"/>
-        </w:rPr>
-        <w:t>elevation</w:t>
-      </w:r>
-      <w:proofErr w:type="spellEnd"/>
-      <w:r>
-        <w:rPr>
-          <w:lang w:val="fr-FR"/>
-        </w:rPr>
-        <w:t xml:space="preserve"> / air pressure: </w:t>
-      </w:r>
-      <w:r>
-        <w:rPr>
-          <w:lang w:val="fr-FR"/>
+          <w:lang w:val="en-US"/>
+        </w:rPr>
+      </w:pPr>
+      <w:r>
+        <w:rPr>
+          <w:lang w:val="en-US"/>
+        </w:rPr>
+        <w:t xml:space="preserve">District elevation / air pressure: </w:t>
+      </w:r>
+      <w:r>
+        <w:rPr>
+          <w:lang w:val="en-US"/>
         </w:rPr>
         <w:t>0.5 [m]</w:t>
       </w:r>
@@ -721,15 +699,15 @@
           <w:b/>
           <w:bCs/>
           <w:u w:val="single"/>
-          <w:lang w:val="fr-FR"/>
-        </w:rPr>
-      </w:pPr>
-      <w:r>
-        <w:rPr>
-          <w:b/>
-          <w:bCs/>
-          <w:u w:val="single"/>
-          <w:lang w:val="fr-FR"/>
+          <w:lang w:val="en-US"/>
+        </w:rPr>
+      </w:pPr>
+      <w:r>
+        <w:rPr>
+          <w:b/>
+          <w:bCs/>
+          <w:u w:val="single"/>
+          <w:lang w:val="en-US"/>
         </w:rPr>
         <w:t>Consumer unit</w:t>
       </w:r>
@@ -738,7 +716,7 @@
           <w:b/>
           <w:bCs/>
           <w:u w:val="single"/>
-          <w:lang w:val="fr-FR"/>
+          <w:lang w:val="en-US"/>
         </w:rPr>
         <w:t xml:space="preserve"> (</w:t>
       </w:r>
@@ -747,7 +725,7 @@
           <w:b/>
           <w:bCs/>
           <w:u w:val="single"/>
-          <w:lang w:val="fr-FR"/>
+          <w:lang w:val="en-US"/>
         </w:rPr>
         <w:t>C</w:t>
       </w:r>
@@ -756,7 +734,7 @@
           <w:b/>
           <w:bCs/>
           <w:u w:val="single"/>
-          <w:lang w:val="fr-FR"/>
+          <w:lang w:val="en-US"/>
         </w:rPr>
         <w:t>U)</w:t>
       </w:r>
@@ -765,7 +743,7 @@
           <w:b/>
           <w:bCs/>
           <w:u w:val="single"/>
-          <w:lang w:val="fr-FR"/>
+          <w:lang w:val="en-US"/>
         </w:rPr>
         <w:t xml:space="preserve"> #4</w:t>
       </w:r>
@@ -1672,22 +1650,14 @@
           <w:lang w:val="fr-FR"/>
         </w:rPr>
       </w:pPr>
-    </w:p>
-    <w:p>
-      <w:pPr>
+      <w:proofErr w:type="spellStart"/>
+      <w:r>
         <w:rPr>
           <w:b/>
           <w:bCs/>
           <w:lang w:val="fr-FR"/>
         </w:rPr>
-      </w:pPr>
-      <w:proofErr w:type="spellStart"/>
-      <w:r>
-        <w:rPr>
-          <w:b/>
-          <w:bCs/>
-          <w:lang w:val="fr-FR"/>
-        </w:rPr>
+        <w:lastRenderedPageBreak/>
         <w:t>Lab</w:t>
       </w:r>
       <w:proofErr w:type="spellEnd"/>
@@ -2116,6 +2086,7 @@
           <w:u w:val="single"/>
           <w:lang w:val="en-US"/>
         </w:rPr>
+        <w:lastRenderedPageBreak/>
         <w:t xml:space="preserve">Lab connections: </w:t>
       </w:r>
     </w:p>
@@ -2504,27 +2475,14 @@
       <w:r>
         <w:t xml:space="preserve"> </w:t>
       </w:r>
-      <w:r>
-        <w:fldChar w:fldCharType="begin"/>
-      </w:r>
-      <w:r>
-        <w:instrText xml:space="preserve"> SEQ Figure \* ARABIC </w:instrText>
-      </w:r>
-      <w:r>
-        <w:fldChar w:fldCharType="separate"/>
-      </w:r>
-      <w:r>
-        <w:rPr>
-          <w:noProof/>
-        </w:rPr>
-        <w:t>1</w:t>
-      </w:r>
-      <w:r>
-        <w:rPr>
-          <w:noProof/>
-        </w:rPr>
-        <w:fldChar w:fldCharType="end"/>
-      </w:r>
+      <w:fldSimple w:instr=" SEQ Figure \* ARABIC ">
+        <w:r>
+          <w:rPr>
+            <w:noProof/>
+          </w:rPr>
+          <w:t>1</w:t>
+        </w:r>
+      </w:fldSimple>
       <w:r>
         <w:t>- Consumer unit #3</w:t>
       </w:r>
@@ -2601,27 +2559,14 @@
       <w:r>
         <w:t xml:space="preserve"> </w:t>
       </w:r>
-      <w:r>
-        <w:fldChar w:fldCharType="begin"/>
-      </w:r>
-      <w:r>
-        <w:instrText xml:space="preserve"> SEQ Figure \* ARABIC </w:instrText>
-      </w:r>
-      <w:r>
-        <w:fldChar w:fldCharType="separate"/>
-      </w:r>
-      <w:r>
-        <w:rPr>
-          <w:noProof/>
-        </w:rPr>
-        <w:t>2</w:t>
-      </w:r>
-      <w:r>
-        <w:rPr>
-          <w:noProof/>
-        </w:rPr>
-        <w:fldChar w:fldCharType="end"/>
-      </w:r>
+      <w:fldSimple w:instr=" SEQ Figure \* ARABIC ">
+        <w:r>
+          <w:rPr>
+            <w:noProof/>
+          </w:rPr>
+          <w:t>2</w:t>
+        </w:r>
+      </w:fldSimple>
       <w:r>
         <w:t>- Consumer unit #4</w:t>
       </w:r>
@@ -2701,27 +2646,14 @@
       <w:r>
         <w:t xml:space="preserve"> </w:t>
       </w:r>
-      <w:r>
-        <w:fldChar w:fldCharType="begin"/>
-      </w:r>
-      <w:r>
-        <w:instrText xml:space="preserve"> SEQ Figure \* ARABIC </w:instrText>
-      </w:r>
-      <w:r>
-        <w:fldChar w:fldCharType="separate"/>
-      </w:r>
-      <w:r>
-        <w:rPr>
-          <w:noProof/>
-        </w:rPr>
-        <w:t>3</w:t>
-      </w:r>
-      <w:r>
-        <w:rPr>
-          <w:noProof/>
-        </w:rPr>
-        <w:fldChar w:fldCharType="end"/>
-      </w:r>
+      <w:fldSimple w:instr=" SEQ Figure \* ARABIC ">
+        <w:r>
+          <w:rPr>
+            <w:noProof/>
+          </w:rPr>
+          <w:t>3</w:t>
+        </w:r>
+      </w:fldSimple>
       <w:r>
         <w:t xml:space="preserve">- </w:t>
       </w:r>
@@ -2805,27 +2737,14 @@
       <w:r>
         <w:t xml:space="preserve"> </w:t>
       </w:r>
-      <w:r>
-        <w:fldChar w:fldCharType="begin"/>
-      </w:r>
-      <w:r>
-        <w:instrText xml:space="preserve"> SEQ Figure \* ARABIC </w:instrText>
-      </w:r>
-      <w:r>
-        <w:fldChar w:fldCharType="separate"/>
-      </w:r>
-      <w:r>
-        <w:rPr>
-          <w:noProof/>
-        </w:rPr>
-        <w:t>4</w:t>
-      </w:r>
-      <w:r>
-        <w:rPr>
-          <w:noProof/>
-        </w:rPr>
-        <w:fldChar w:fldCharType="end"/>
-      </w:r>
+      <w:fldSimple w:instr=" SEQ Figure \* ARABIC ">
+        <w:r>
+          <w:rPr>
+            <w:noProof/>
+          </w:rPr>
+          <w:t>4</w:t>
+        </w:r>
+      </w:fldSimple>
       <w:r>
         <w:t xml:space="preserve"> - </w:t>
       </w:r>
@@ -3152,27 +3071,14 @@
       <w:r>
         <w:t xml:space="preserve"> </w:t>
       </w:r>
-      <w:r>
-        <w:fldChar w:fldCharType="begin"/>
-      </w:r>
-      <w:r>
-        <w:instrText xml:space="preserve"> SEQ Figure \* ARABIC </w:instrText>
-      </w:r>
-      <w:r>
-        <w:fldChar w:fldCharType="separate"/>
-      </w:r>
-      <w:r>
-        <w:rPr>
-          <w:noProof/>
-        </w:rPr>
-        <w:t>6</w:t>
-      </w:r>
-      <w:r>
-        <w:rPr>
-          <w:noProof/>
-        </w:rPr>
-        <w:fldChar w:fldCharType="end"/>
-      </w:r>
+      <w:fldSimple w:instr=" SEQ Figure \* ARABIC ">
+        <w:r>
+          <w:rPr>
+            <w:noProof/>
+          </w:rPr>
+          <w:t>6</w:t>
+        </w:r>
+      </w:fldSimple>
       <w:r>
         <w:t xml:space="preserve"> - Air </w:t>
       </w:r>
@@ -3254,19 +3160,23 @@
       <w:pPr>
         <w:pStyle w:val="Caption"/>
         <w:ind w:firstLine="1304"/>
-      </w:pPr>
-      <w:proofErr w:type="spellStart"/>
-      <w:r>
-        <w:t>Figure</w:t>
-      </w:r>
-      <w:proofErr w:type="spellEnd"/>
-      <w:r>
-        <w:t xml:space="preserve"> </w:t>
+        <w:rPr>
+          <w:lang w:val="en-US"/>
+        </w:rPr>
+      </w:pPr>
+      <w:r>
+        <w:rPr>
+          <w:lang w:val="en-US"/>
+        </w:rPr>
+        <w:t xml:space="preserve">Figure </w:t>
       </w:r>
       <w:r>
         <w:fldChar w:fldCharType="begin"/>
       </w:r>
       <w:r>
+        <w:rPr>
+          <w:lang w:val="en-US"/>
+        </w:rPr>
         <w:instrText xml:space="preserve"> SEQ Figure \* ARABIC </w:instrText>
       </w:r>
       <w:r>
@@ -3275,6 +3185,7 @@
       <w:r>
         <w:rPr>
           <w:noProof/>
+          <w:lang w:val="en-US"/>
         </w:rPr>
         <w:t>7</w:t>
       </w:r>
@@ -3285,10 +3196,19 @@
         <w:fldChar w:fldCharType="end"/>
       </w:r>
       <w:r>
+        <w:rPr>
+          <w:lang w:val="en-US"/>
+        </w:rPr>
         <w:t xml:space="preserve"> - T-joint</w:t>
       </w:r>
     </w:p>
-    <w:p/>
+    <w:p>
+      <w:pPr>
+        <w:rPr>
+          <w:lang w:val="en-US"/>
+        </w:rPr>
+      </w:pPr>
+    </w:p>
     <w:p>
       <w:pPr>
         <w:rPr>

</xml_diff>